<commit_message>
Correcion de generacion decimal
</commit_message>
<xml_diff>
--- a/AlgoritmosGeneticos/Practica2/P2-PGJE-.docx
+++ b/AlgoritmosGeneticos/Practica2/P2-PGJE-.docx
@@ -10,7 +10,7 @@
         <w:tblInd w:w="0" w:type="dxa"/>
         <w:tblCellMar>
           <w:top w:w="0" w:type="dxa"/>
-          <w:left w:w="113" w:type="dxa"/>
+          <w:left w:w="118" w:type="dxa"/>
           <w:bottom w:w="0" w:type="dxa"/>
           <w:right w:w="108" w:type="dxa"/>
         </w:tblCellMar>
@@ -567,15 +567,7 @@
           <w:b/>
           <w:sz w:val="36"/>
         </w:rPr>
-        <w:t xml:space="preserve">Practica </w:t>
-      </w:r>
-      <w:r>
-        <w:rPr>
-          <w:rFonts w:eastAsia="Berlin Sans FB"/>
-          <w:b/>
-          <w:sz w:val="36"/>
-        </w:rPr>
-        <w:t>2</w:t>
+        <w:t>Practica 2</w:t>
       </w:r>
     </w:p>
     <w:p>
@@ -592,15 +584,7 @@
           <w:b/>
           <w:sz w:val="36"/>
         </w:rPr>
-        <w:t>Importancia de la representación en los AG</w:t>
-      </w:r>
-      <w:r>
-        <w:rPr>
-          <w:rFonts w:eastAsia="Berlin Sans FB" w:cs="Berlin Sans FB" w:ascii="Berlin Sans FB" w:hAnsi="Berlin Sans FB"/>
-          <w:b/>
-          <w:sz w:val="36"/>
-        </w:rPr>
-        <w:t>.</w:t>
+        <w:t>Importancia de la representación en los AG.</w:t>
       </w:r>
     </w:p>
     <w:p>
@@ -686,14 +670,7 @@
           <w:rFonts w:eastAsia="Berlin Sans FB"/>
           <w:sz w:val="36"/>
         </w:rPr>
-        <w:t xml:space="preserve">Objetivo: Mostrar los conocimientos en </w:t>
-      </w:r>
-      <w:r>
-        <w:rPr>
-          <w:rFonts w:eastAsia="Berlin Sans FB"/>
-          <w:sz w:val="36"/>
-        </w:rPr>
-        <w:t>la creación de conjuntos binarios para comprender cromosomas aleatorios.</w:t>
+        <w:t>Objetivo: Mostrar los conocimientos en la creación de conjuntos binarios para comprender cromosomas aleatorios.</w:t>
       </w:r>
     </w:p>
     <w:p>
@@ -946,23 +923,7 @@
           <w:i/>
           <w:sz w:val="28"/>
         </w:rPr>
-        <w:t>Fecha: 1</w:t>
-      </w:r>
-      <w:r>
-        <w:rPr>
-          <w:rFonts w:eastAsia="Berlin Sans FB"/>
-          <w:i/>
-          <w:sz w:val="28"/>
-        </w:rPr>
-        <w:t>8</w:t>
-      </w:r>
-      <w:r>
-        <w:rPr>
-          <w:rFonts w:eastAsia="Berlin Sans FB"/>
-          <w:i/>
-          <w:sz w:val="28"/>
-        </w:rPr>
-        <w:t xml:space="preserve"> de septiembre de 2019</w:t>
+        <w:t>Fecha: 18 de septiembre de 2019</w:t>
       </w:r>
     </w:p>
     <w:p>
@@ -1202,7 +1163,7 @@
       <w:r>
         <w:rPr/>
         <w:drawing>
-          <wp:anchor behindDoc="0" distT="0" distB="0" distL="0" distR="0" simplePos="0" locked="0" layoutInCell="1" allowOverlap="1" relativeHeight="5">
+          <wp:anchor behindDoc="0" distT="0" distB="0" distL="0" distR="0" simplePos="0" locked="0" layoutInCell="1" allowOverlap="1" relativeHeight="2">
             <wp:simplePos x="0" y="0"/>
             <wp:positionH relativeFrom="column">
               <wp:align>center</wp:align>
@@ -1284,7 +1245,7 @@
       <w:r>
         <w:rPr/>
         <w:drawing>
-          <wp:anchor behindDoc="0" distT="0" distB="0" distL="0" distR="0" simplePos="0" locked="0" layoutInCell="1" allowOverlap="1" relativeHeight="6">
+          <wp:anchor behindDoc="0" distT="0" distB="0" distL="0" distR="0" simplePos="0" locked="0" layoutInCell="1" allowOverlap="1" relativeHeight="3">
             <wp:simplePos x="0" y="0"/>
             <wp:positionH relativeFrom="column">
               <wp:align>center</wp:align>
@@ -2046,10 +2007,7 @@
     <w:p>
       <w:pPr>
         <w:pStyle w:val="Console"/>
-        <w:rPr>
-          <w:sz w:val="20"/>
-          <w:szCs w:val="20"/>
-        </w:rPr>
+        <w:rPr/>
       </w:pPr>
       <w:r>
         <w:rPr>
@@ -2075,10 +2033,268 @@
         </w:rPr>
       </w:pPr>
       <w:r>
-        <w:rPr>
-          <w:sz w:val="20"/>
-          <w:szCs w:val="20"/>
-        </w:rPr>
+        <w:rPr/>
+      </w:r>
+    </w:p>
+    <w:p>
+      <w:pPr>
+        <w:pStyle w:val="Console"/>
+        <w:rPr/>
+      </w:pPr>
+      <w:r>
+        <w:rPr>
+          <w:sz w:val="20"/>
+          <w:szCs w:val="20"/>
+        </w:rPr>
+        <w:t>def PoblarArregloDecimal():</w:t>
+      </w:r>
+    </w:p>
+    <w:p>
+      <w:pPr>
+        <w:pStyle w:val="Console"/>
+        <w:rPr/>
+      </w:pPr>
+      <w:r>
+        <w:rPr>
+          <w:sz w:val="20"/>
+          <w:szCs w:val="20"/>
+        </w:rPr>
+        <w:t xml:space="preserve">    </w:t>
+      </w:r>
+      <w:r>
+        <w:rPr>
+          <w:sz w:val="20"/>
+          <w:szCs w:val="20"/>
+        </w:rPr>
+        <w:t>min_range = input("Introducir el limite menor de generacion.\n")</w:t>
+      </w:r>
+    </w:p>
+    <w:p>
+      <w:pPr>
+        <w:pStyle w:val="Console"/>
+        <w:rPr/>
+      </w:pPr>
+      <w:r>
+        <w:rPr>
+          <w:sz w:val="20"/>
+          <w:szCs w:val="20"/>
+        </w:rPr>
+        <w:t xml:space="preserve">    </w:t>
+      </w:r>
+      <w:r>
+        <w:rPr>
+          <w:sz w:val="20"/>
+          <w:szCs w:val="20"/>
+        </w:rPr>
+        <w:t>max_range = input("Introducir el limite mayor de generacion.\n")</w:t>
+      </w:r>
+    </w:p>
+    <w:p>
+      <w:pPr>
+        <w:pStyle w:val="Console"/>
+        <w:rPr/>
+      </w:pPr>
+      <w:r>
+        <w:rPr>
+          <w:sz w:val="20"/>
+          <w:szCs w:val="20"/>
+        </w:rPr>
+        <w:t xml:space="preserve">    </w:t>
+      </w:r>
+      <w:r>
+        <w:rPr>
+          <w:sz w:val="20"/>
+          <w:szCs w:val="20"/>
+        </w:rPr>
+        <w:t>longitud = input("Introducir el numero de objetos que generara.\n")</w:t>
+      </w:r>
+    </w:p>
+    <w:p>
+      <w:pPr>
+        <w:pStyle w:val="Console"/>
+        <w:rPr/>
+      </w:pPr>
+      <w:r>
+        <w:rPr>
+          <w:sz w:val="20"/>
+          <w:szCs w:val="20"/>
+        </w:rPr>
+        <w:t xml:space="preserve">    </w:t>
+      </w:r>
+      <w:r>
+        <w:rPr>
+          <w:sz w:val="20"/>
+          <w:szCs w:val="20"/>
+        </w:rPr>
+        <w:t>Decimal = [None] * longitud</w:t>
+      </w:r>
+    </w:p>
+    <w:p>
+      <w:pPr>
+        <w:pStyle w:val="Console"/>
+        <w:rPr/>
+      </w:pPr>
+      <w:r>
+        <w:rPr>
+          <w:sz w:val="20"/>
+          <w:szCs w:val="20"/>
+        </w:rPr>
+        <w:t xml:space="preserve">    </w:t>
+      </w:r>
+      <w:r>
+        <w:rPr>
+          <w:sz w:val="20"/>
+          <w:szCs w:val="20"/>
+        </w:rPr>
+        <w:t>for x in range (0,longitud):</w:t>
+      </w:r>
+    </w:p>
+    <w:p>
+      <w:pPr>
+        <w:pStyle w:val="Console"/>
+        <w:rPr/>
+      </w:pPr>
+      <w:r>
+        <w:rPr>
+          <w:sz w:val="20"/>
+          <w:szCs w:val="20"/>
+        </w:rPr>
+        <w:t xml:space="preserve">        </w:t>
+      </w:r>
+      <w:r>
+        <w:rPr>
+          <w:sz w:val="20"/>
+          <w:szCs w:val="20"/>
+        </w:rPr>
+        <w:t>Decimal[x] = random.uniform(min_range,max_range)</w:t>
+      </w:r>
+    </w:p>
+    <w:p>
+      <w:pPr>
+        <w:pStyle w:val="Console"/>
+        <w:rPr/>
+      </w:pPr>
+      <w:r>
+        <w:rPr>
+          <w:sz w:val="20"/>
+          <w:szCs w:val="20"/>
+        </w:rPr>
+        <w:t xml:space="preserve">    </w:t>
+      </w:r>
+      <w:r>
+        <w:rPr>
+          <w:sz w:val="20"/>
+          <w:szCs w:val="20"/>
+        </w:rPr>
+        <w:t>return Decimal</w:t>
+      </w:r>
+    </w:p>
+    <w:p>
+      <w:pPr>
+        <w:pStyle w:val="Console"/>
+        <w:rPr>
+          <w:sz w:val="20"/>
+          <w:szCs w:val="20"/>
+        </w:rPr>
+      </w:pPr>
+      <w:r>
+        <w:rPr/>
+      </w:r>
+    </w:p>
+    <w:p>
+      <w:pPr>
+        <w:pStyle w:val="Console"/>
+        <w:rPr>
+          <w:sz w:val="20"/>
+          <w:szCs w:val="20"/>
+        </w:rPr>
+      </w:pPr>
+      <w:r>
+        <w:rPr/>
+      </w:r>
+    </w:p>
+    <w:p>
+      <w:pPr>
+        <w:pStyle w:val="Console"/>
+        <w:rPr>
+          <w:sz w:val="20"/>
+          <w:szCs w:val="20"/>
+        </w:rPr>
+      </w:pPr>
+      <w:r>
+        <w:rPr/>
+      </w:r>
+    </w:p>
+    <w:p>
+      <w:pPr>
+        <w:pStyle w:val="Console"/>
+        <w:rPr>
+          <w:sz w:val="20"/>
+          <w:szCs w:val="20"/>
+        </w:rPr>
+      </w:pPr>
+      <w:r>
+        <w:rPr/>
+      </w:r>
+    </w:p>
+    <w:p>
+      <w:pPr>
+        <w:pStyle w:val="Console"/>
+        <w:rPr>
+          <w:sz w:val="20"/>
+          <w:szCs w:val="20"/>
+        </w:rPr>
+      </w:pPr>
+      <w:r>
+        <w:rPr/>
+      </w:r>
+    </w:p>
+    <w:p>
+      <w:pPr>
+        <w:pStyle w:val="Console"/>
+        <w:rPr>
+          <w:sz w:val="20"/>
+          <w:szCs w:val="20"/>
+        </w:rPr>
+      </w:pPr>
+      <w:r>
+        <w:rPr/>
+      </w:r>
+    </w:p>
+    <w:p>
+      <w:pPr>
+        <w:pStyle w:val="Console"/>
+        <w:rPr>
+          <w:sz w:val="20"/>
+          <w:szCs w:val="20"/>
+        </w:rPr>
+      </w:pPr>
+      <w:r>
+        <w:rPr/>
+      </w:r>
+    </w:p>
+    <w:p>
+      <w:pPr>
+        <w:pStyle w:val="Console"/>
+        <w:rPr>
+          <w:sz w:val="20"/>
+          <w:szCs w:val="20"/>
+        </w:rPr>
+      </w:pPr>
+      <w:r>
+        <w:rPr/>
+      </w:r>
+    </w:p>
+    <w:p>
+      <w:pPr>
+        <w:pStyle w:val="Console"/>
+        <w:rPr>
+          <w:sz w:val="20"/>
+          <w:szCs w:val="20"/>
+        </w:rPr>
+      </w:pPr>
+      <w:r>
+        <w:rPr/>
       </w:r>
     </w:p>
     <w:p>
@@ -2277,10 +2493,7 @@
     <w:p>
       <w:pPr>
         <w:pStyle w:val="Console"/>
-        <w:rPr>
-          <w:sz w:val="20"/>
-          <w:szCs w:val="20"/>
-        </w:rPr>
+        <w:rPr/>
       </w:pPr>
       <w:r>
         <w:rPr>
@@ -2294,112 +2507,14 @@
           <w:sz w:val="20"/>
           <w:szCs w:val="20"/>
         </w:rPr>
-        <w:t>return Decimal</w:t>
-      </w:r>
-    </w:p>
-    <w:p>
-      <w:pPr>
-        <w:pStyle w:val="Console"/>
-        <w:rPr>
-          <w:sz w:val="20"/>
-          <w:szCs w:val="20"/>
-        </w:rPr>
-      </w:pPr>
-      <w:r>
-        <w:rPr>
-          <w:sz w:val="20"/>
-          <w:szCs w:val="20"/>
-        </w:rPr>
-      </w:r>
-    </w:p>
-    <w:p>
-      <w:pPr>
-        <w:pStyle w:val="Console"/>
-        <w:rPr>
-          <w:sz w:val="20"/>
-          <w:szCs w:val="20"/>
-        </w:rPr>
-      </w:pPr>
-      <w:r>
-        <w:rPr>
-          <w:sz w:val="20"/>
-          <w:szCs w:val="20"/>
-        </w:rPr>
-      </w:r>
-    </w:p>
-    <w:p>
-      <w:pPr>
-        <w:pStyle w:val="Console"/>
-        <w:rPr>
-          <w:sz w:val="20"/>
-          <w:szCs w:val="20"/>
-        </w:rPr>
-      </w:pPr>
-      <w:r>
-        <w:rPr>
-          <w:sz w:val="20"/>
-          <w:szCs w:val="20"/>
-        </w:rPr>
-      </w:r>
-    </w:p>
-    <w:p>
-      <w:pPr>
-        <w:pStyle w:val="Console"/>
-        <w:rPr>
-          <w:sz w:val="20"/>
-          <w:szCs w:val="20"/>
-        </w:rPr>
-      </w:pPr>
-      <w:r>
-        <w:rPr>
-          <w:sz w:val="20"/>
-          <w:szCs w:val="20"/>
-        </w:rPr>
-      </w:r>
-    </w:p>
-    <w:p>
-      <w:pPr>
-        <w:pStyle w:val="Console"/>
-        <w:rPr>
-          <w:sz w:val="20"/>
-          <w:szCs w:val="20"/>
-        </w:rPr>
-      </w:pPr>
-      <w:r>
-        <w:rPr>
-          <w:sz w:val="20"/>
-          <w:szCs w:val="20"/>
-        </w:rPr>
-      </w:r>
-    </w:p>
-    <w:p>
-      <w:pPr>
-        <w:pStyle w:val="Console"/>
-        <w:rPr>
-          <w:sz w:val="20"/>
-          <w:szCs w:val="20"/>
-        </w:rPr>
-      </w:pPr>
-      <w:r>
-        <w:rPr>
-          <w:sz w:val="20"/>
-          <w:szCs w:val="20"/>
-        </w:rPr>
-      </w:r>
-    </w:p>
-    <w:p>
-      <w:pPr>
-        <w:pStyle w:val="Console"/>
-        <w:rPr>
-          <w:sz w:val="20"/>
-          <w:szCs w:val="20"/>
-        </w:rPr>
-      </w:pPr>
-      <w:r>
-        <w:rPr>
-          <w:sz w:val="20"/>
-          <w:szCs w:val="20"/>
-        </w:rPr>
+        <w:t>return Decima</w:t>
+      </w:r>
+      <w:r>
+        <w:rPr>
+          <w:sz w:val="20"/>
+          <w:szCs w:val="20"/>
+        </w:rPr>
+        <w:t>l</w:t>
       </w:r>
     </w:p>
     <w:p>
@@ -3146,10 +3261,7 @@
     <w:p>
       <w:pPr>
         <w:pStyle w:val="Console"/>
-        <w:rPr>
-          <w:sz w:val="20"/>
-          <w:szCs w:val="20"/>
-        </w:rPr>
+        <w:rPr/>
       </w:pPr>
       <w:r>
         <w:rPr>
@@ -3168,6 +3280,102 @@
         </w:rPr>
       </w:pPr>
       <w:r>
+        <w:rPr/>
+      </w:r>
+    </w:p>
+    <w:p>
+      <w:pPr>
+        <w:pStyle w:val="Console"/>
+        <w:rPr>
+          <w:sz w:val="20"/>
+          <w:szCs w:val="20"/>
+        </w:rPr>
+      </w:pPr>
+      <w:r>
+        <w:rPr/>
+      </w:r>
+    </w:p>
+    <w:p>
+      <w:pPr>
+        <w:pStyle w:val="Console"/>
+        <w:rPr>
+          <w:sz w:val="20"/>
+          <w:szCs w:val="20"/>
+        </w:rPr>
+      </w:pPr>
+      <w:r>
+        <w:rPr/>
+      </w:r>
+    </w:p>
+    <w:p>
+      <w:pPr>
+        <w:pStyle w:val="Console"/>
+        <w:rPr>
+          <w:sz w:val="20"/>
+          <w:szCs w:val="20"/>
+        </w:rPr>
+      </w:pPr>
+      <w:r>
+        <w:rPr/>
+      </w:r>
+    </w:p>
+    <w:p>
+      <w:pPr>
+        <w:pStyle w:val="Console"/>
+        <w:rPr>
+          <w:sz w:val="20"/>
+          <w:szCs w:val="20"/>
+        </w:rPr>
+      </w:pPr>
+      <w:r>
+        <w:rPr/>
+      </w:r>
+    </w:p>
+    <w:p>
+      <w:pPr>
+        <w:pStyle w:val="Console"/>
+        <w:rPr>
+          <w:sz w:val="20"/>
+          <w:szCs w:val="20"/>
+        </w:rPr>
+      </w:pPr>
+      <w:r>
+        <w:rPr/>
+      </w:r>
+    </w:p>
+    <w:p>
+      <w:pPr>
+        <w:pStyle w:val="Console"/>
+        <w:rPr>
+          <w:sz w:val="20"/>
+          <w:szCs w:val="20"/>
+        </w:rPr>
+      </w:pPr>
+      <w:r>
+        <w:rPr/>
+      </w:r>
+    </w:p>
+    <w:p>
+      <w:pPr>
+        <w:pStyle w:val="Console"/>
+        <w:rPr>
+          <w:sz w:val="20"/>
+          <w:szCs w:val="20"/>
+        </w:rPr>
+      </w:pPr>
+      <w:r>
+        <w:rPr/>
+      </w:r>
+    </w:p>
+    <w:p>
+      <w:pPr>
+        <w:pStyle w:val="Console"/>
+        <w:rPr>
+          <w:sz w:val="20"/>
+          <w:szCs w:val="20"/>
+        </w:rPr>
+      </w:pPr>
+      <w:r>
         <w:rPr>
           <w:sz w:val="20"/>
           <w:szCs w:val="20"/>
@@ -4146,15 +4354,15 @@
       <w:r>
         <w:rPr/>
         <w:drawing>
-          <wp:anchor behindDoc="0" distT="0" distB="0" distL="0" distR="0" simplePos="0" locked="0" layoutInCell="1" allowOverlap="1" relativeHeight="4">
+          <wp:anchor behindDoc="0" distT="0" distB="0" distL="0" distR="0" simplePos="0" locked="0" layoutInCell="1" allowOverlap="1" relativeHeight="6">
             <wp:simplePos x="0" y="0"/>
             <wp:positionH relativeFrom="column">
-              <wp:posOffset>283210</wp:posOffset>
+              <wp:posOffset>-80010</wp:posOffset>
             </wp:positionH>
             <wp:positionV relativeFrom="paragraph">
-              <wp:posOffset>202565</wp:posOffset>
+              <wp:posOffset>226060</wp:posOffset>
             </wp:positionV>
-            <wp:extent cx="6015355" cy="5509260"/>
+            <wp:extent cx="6529070" cy="3527425"/>
             <wp:effectExtent l="0" t="0" r="0" b="0"/>
             <wp:wrapSquare wrapText="largest"/>
             <wp:docPr id="5" name="Image1" descr=""/>
@@ -4179,7 +4387,7 @@
                   <pic:spPr bwMode="auto">
                     <a:xfrm>
                       <a:off x="0" y="0"/>
-                      <a:ext cx="6015355" cy="5509260"/>
+                      <a:ext cx="6529070" cy="3527425"/>
                     </a:xfrm>
                     <a:prstGeom prst="rect">
                       <a:avLst/>
@@ -4266,7 +4474,7 @@
         <w:docPartGallery w:val="Page Numbers (Top of Page)"/>
         <w:docPartUnique w:val="true"/>
       </w:docPartObj>
-      <w:id w:val="1092025280"/>
+      <w:id w:val="1980978007"/>
     </w:sdtPr>
     <w:sdtContent>
       <w:p>

</xml_diff>